<commit_message>
Updated DOMANDE ISPW NEW.docx
</commit_message>
<xml_diff>
--- a/DOMANDE ISPW NEW.docx
+++ b/DOMANDE ISPW NEW.docx
@@ -446,9 +446,38 @@
     </w:p>
     <w:p>
       <w:pPr>
-        <w:rPr>
-          <w:color w:val="000000" w:themeColor="text1"/>
-          <w:lang w:val="en-GB"/>
+        <w:pStyle w:val="Paragrafoelenco"/>
+        <w:numPr>
+          <w:ilvl w:val="0"/>
+          <w:numId w:val="1"/>
+        </w:numPr>
+        <w:rPr>
+          <w:color w:val="000000" w:themeColor="text1"/>
+          <w:sz w:val="24"/>
+          <w:szCs w:val="24"/>
+        </w:rPr>
+      </w:pPr>
+      <w:r>
+        <w:rPr>
+          <w:color w:val="000000" w:themeColor="text1"/>
+          <w:sz w:val="24"/>
+          <w:szCs w:val="24"/>
+        </w:rPr>
+        <w:t>Invita un amico può e</w:t>
+      </w:r>
+      <w:r>
+        <w:rPr>
+          <w:color w:val="000000" w:themeColor="text1"/>
+          <w:sz w:val="24"/>
+          <w:szCs w:val="24"/>
+        </w:rPr>
+        <w:t>ssere un caso d’uso che estende check promotion ??</w:t>
+      </w:r>
+    </w:p>
+    <w:p>
+      <w:pPr>
+        <w:rPr>
+          <w:color w:val="000000" w:themeColor="text1"/>
         </w:rPr>
       </w:pPr>
     </w:p>
@@ -865,23 +894,7 @@
           <w:sz w:val="24"/>
           <w:szCs w:val="24"/>
         </w:rPr>
-        <w:t xml:space="preserve"> (che è ciò che l’utente vede quando esegue il caso d’uso </w:t>
-      </w:r>
-      <w:r>
-        <w:rPr>
-          <w:color w:val="000000" w:themeColor="text1"/>
-          <w:sz w:val="24"/>
-          <w:szCs w:val="24"/>
-        </w:rPr>
-        <w:t>“ controlla promozioni ”</w:t>
-      </w:r>
-      <w:r>
-        <w:rPr>
-          <w:color w:val="000000" w:themeColor="text1"/>
-          <w:sz w:val="24"/>
-          <w:szCs w:val="24"/>
-        </w:rPr>
-        <w:t>)</w:t>
+        <w:t xml:space="preserve"> (che è ciò che l’utente vede quando esegue il caso d’uso “ controlla promozioni ”)</w:t>
       </w:r>
       <w:r>
         <w:rPr>
@@ -907,7 +920,7 @@
   <w:abstractNum w:abstractNumId="0" w15:restartNumberingAfterBreak="0">
     <w:nsid w:val="04C70890"/>
     <w:multiLevelType w:val="hybridMultilevel"/>
-    <w:tmpl w:val="1416ED18"/>
+    <w:tmpl w:val="0CF0BA76"/>
     <w:lvl w:ilvl="0" w:tplc="0410000F">
       <w:start w:val="1"/>
       <w:numFmt w:val="decimal"/>

</xml_diff>